<commit_message>
Fix bankruptcy application template - translate to Russian
Changed all English text to Russian in the bankruptcy application template:
- Header: "В {{court_name}}", "должник (заявитель):", "кредитор:"
- Title: "ЗАЯВЛЕНИЕ о признании гражданина несостоятельным (банкротом)"
- Body text: all document text now in Russian
- Footer: "Приложения:", "Дата:", "Подпись:"
</commit_message>
<xml_diff>
--- a/api/templates/bankruptcy_application.docx
+++ b/api/templates/bankruptcy_application.docx
@@ -4,8 +4,6 @@
   <w:body>
     <w:p>
       <w:pPr>
-        <w:spacing w:line="360" w:lineRule="auto"/>
-        <w:ind w:firstLine="0"/>
         <w:jc w:val="left"/>
       </w:pPr>
       <w:r>
@@ -13,20 +11,11 @@
           <w:rFonts w:ascii="Times New Roman" w:hAnsi="Times New Roman"/>
           <w:sz w:val="28"/>
         </w:rPr>
-        <w:t>To {{court_name}}</w:t>
-        <w:br/>
-        <w:t>{{court_address}}</w:t>
+        <w:t>В {{court_name}}</w:t>
       </w:r>
     </w:p>
     <w:p>
       <w:pPr>
-        <w:ind w:firstLine="0"/>
-      </w:pPr>
-    </w:p>
-    <w:p>
-      <w:pPr>
-        <w:spacing w:line="360" w:lineRule="auto"/>
-        <w:ind w:firstLine="0"/>
         <w:jc w:val="left"/>
       </w:pPr>
       <w:r>
@@ -34,24 +23,12 @@
           <w:rFonts w:ascii="Times New Roman" w:hAnsi="Times New Roman"/>
           <w:sz w:val="28"/>
         </w:rPr>
-        <w:t>Debtor (Applicant):                    {{debtor_full_name}}</w:t>
-        <w:br/>
-        <w:t>TIN/SNILS: {{debtor_inn}}/{{debtor_snils}}</w:t>
-        <w:br/>
-        <w:t>{{debtor_address}}</w:t>
-        <w:br/>
-        <w:t>Phone: {{debtor_phone_or_absent}}</w:t>
+        <w:t>{{court_address}}</w:t>
       </w:r>
     </w:p>
+    <w:p/>
     <w:p>
       <w:pPr>
-        <w:ind w:firstLine="0"/>
-      </w:pPr>
-    </w:p>
-    <w:p>
-      <w:pPr>
-        <w:spacing w:line="360" w:lineRule="auto"/>
-        <w:ind w:firstLine="0"/>
         <w:jc w:val="left"/>
       </w:pPr>
       <w:r>
@@ -59,15 +36,62 @@
           <w:rFonts w:ascii="Times New Roman" w:hAnsi="Times New Roman"/>
           <w:sz w:val="28"/>
         </w:rPr>
-        <w:t>Creditor:    {{creditors_header_block}}</w:t>
+        <w:t>должник (заявитель): {{debtor_full_name}}</w:t>
+      </w:r>
+    </w:p>
+    <w:p>
+      <w:pPr>
+        <w:jc w:val="left"/>
+      </w:pPr>
+      <w:r>
+        <w:rPr>
+          <w:rFonts w:ascii="Times New Roman" w:hAnsi="Times New Roman"/>
+          <w:sz w:val="28"/>
+        </w:rPr>
+        <w:t>ИНН/СНИЛС: {{debtor_inn}}/{{debtor_snils}}</w:t>
+      </w:r>
+    </w:p>
+    <w:p>
+      <w:pPr>
+        <w:jc w:val="left"/>
+      </w:pPr>
+      <w:r>
+        <w:rPr>
+          <w:rFonts w:ascii="Times New Roman" w:hAnsi="Times New Roman"/>
+          <w:sz w:val="28"/>
+        </w:rPr>
+        <w:t>{{debtor_address}}</w:t>
+      </w:r>
+    </w:p>
+    <w:p>
+      <w:pPr>
+        <w:jc w:val="left"/>
+      </w:pPr>
+      <w:r>
+        <w:rPr>
+          <w:rFonts w:ascii="Times New Roman" w:hAnsi="Times New Roman"/>
+          <w:sz w:val="28"/>
+        </w:rPr>
+        <w:t>к.т. {{debtor_phone_or_absent}}</w:t>
+      </w:r>
+    </w:p>
+    <w:p/>
+    <w:p>
+      <w:pPr>
+        <w:jc w:val="left"/>
+      </w:pPr>
+      <w:r>
+        <w:rPr>
+          <w:rFonts w:ascii="Times New Roman" w:hAnsi="Times New Roman"/>
+          <w:sz w:val="28"/>
+        </w:rPr>
+        <w:t>кредитор: {{creditors_header_block}}</w:t>
       </w:r>
     </w:p>
     <w:p/>
     <w:p/>
     <w:p>
       <w:pPr>
-        <w:spacing w:line="360" w:lineRule="auto"/>
-        <w:ind w:firstLine="0"/>
         <w:jc w:val="center"/>
       </w:pPr>
       <w:r>
@@ -76,13 +100,11 @@
           <w:b/>
           <w:sz w:val="32"/>
         </w:rPr>
-        <w:t>APPLICATION</w:t>
+        <w:t>ЗАЯВЛЕНИЕ</w:t>
       </w:r>
     </w:p>
     <w:p>
       <w:pPr>
-        <w:spacing w:line="360" w:lineRule="auto"/>
-        <w:ind w:firstLine="0"/>
         <w:jc w:val="center"/>
       </w:pPr>
       <w:r>
@@ -91,14 +113,13 @@
           <w:b/>
           <w:sz w:val="32"/>
         </w:rPr>
-        <w:t>On Recognition of a Citizen as Insolvent (Bankrupt)</w:t>
+        <w:t>о признании гражданина несостоятельным (банкротом)</w:t>
       </w:r>
     </w:p>
     <w:p/>
     <w:p/>
     <w:p>
       <w:pPr>
-        <w:spacing w:line="360" w:lineRule="auto"/>
         <w:ind w:firstLine="709"/>
         <w:jc w:val="both"/>
       </w:pPr>
@@ -107,12 +128,11 @@
           <w:rFonts w:ascii="Times New Roman" w:hAnsi="Times New Roman"/>
           <w:sz w:val="28"/>
         </w:rPr>
-        <w:t>{{debtor_full_name}}, born {{debtor_birth_date}}, {{debtor_having_word}} passport {{passport_series}} {{passport_number}}, issued by {{passport_issued_by}} on {{passport_date}}, department code {{passport_code}}, {{debtor_registered_word}} and {{debtor_living_word}} at the address: {{debtor_address}}, TIN/SNILS: {{debtor_inn}}/{{debtor_snils}}.</w:t>
+        <w:t>{{debtor_full_name}}, {{debtor_birth_date}} года рождения, {{debtor_having_word}} паспорт {{passport_series}} {{passport_number}}, выдан {{passport_issued_by}} от {{passport_date}}, код подразделения {{passport_code}}, {{debtor_registered_word}} и {{debtor_living_word}} по адресу: {{debtor_address}}, ИНН/СНИЛС: {{debtor_inn}}/{{debtor_snils}}.</w:t>
       </w:r>
     </w:p>
     <w:p>
       <w:pPr>
-        <w:spacing w:line="360" w:lineRule="auto"/>
         <w:ind w:firstLine="709"/>
         <w:jc w:val="both"/>
       </w:pPr>
@@ -121,12 +141,11 @@
           <w:rFonts w:ascii="Times New Roman" w:hAnsi="Times New Roman"/>
           <w:sz w:val="28"/>
         </w:rPr>
-        <w:t>Currently, the total amount of creditor debt is {{total_debt_rubles}} rubles {{total_debt_kopeks}} kopecks and includes:</w:t>
+        <w:t>В настоящее время общий размер кредиторской задолженности составляет {{total_debt_rubles}} рублей {{total_debt_kopeks}} копеек и включает в себя:</w:t>
       </w:r>
     </w:p>
     <w:p>
       <w:pPr>
-        <w:spacing w:line="360" w:lineRule="auto"/>
         <w:ind w:firstLine="709"/>
         <w:jc w:val="both"/>
       </w:pPr>
@@ -140,7 +159,6 @@
     </w:p>
     <w:p>
       <w:pPr>
-        <w:spacing w:line="360" w:lineRule="auto"/>
         <w:ind w:firstLine="709"/>
         <w:jc w:val="both"/>
       </w:pPr>
@@ -149,12 +167,11 @@
           <w:rFonts w:ascii="Times New Roman" w:hAnsi="Times New Roman"/>
           <w:sz w:val="28"/>
         </w:rPr>
-        <w:t>Credit obligations are consumer in nature and are not related to entrepreneurial activity.</w:t>
+        <w:t>Кредитные обязательства являются потребительскими и не связаны с осуществлением предпринимательской деятельности.</w:t>
       </w:r>
     </w:p>
     <w:p>
       <w:pPr>
-        <w:spacing w:line="360" w:lineRule="auto"/>
         <w:ind w:firstLine="709"/>
         <w:jc w:val="both"/>
       </w:pPr>
@@ -163,14 +180,24 @@
           <w:rFonts w:ascii="Times New Roman" w:hAnsi="Times New Roman"/>
           <w:sz w:val="28"/>
         </w:rPr>
-        <w:t>Marital status: {{family_status_block}}.</w:t>
-        <w:br/>
+        <w:t>Семейное положение: {{family_status_block}}.</w:t>
+      </w:r>
+    </w:p>
+    <w:p>
+      <w:pPr>
+        <w:ind w:firstLine="709"/>
+        <w:jc w:val="both"/>
+      </w:pPr>
+      <w:r>
+        <w:rPr>
+          <w:rFonts w:ascii="Times New Roman" w:hAnsi="Times New Roman"/>
+          <w:sz w:val="28"/>
+        </w:rPr>
         <w:t>{{vehicle_block}}</w:t>
       </w:r>
     </w:p>
     <w:p>
       <w:pPr>
-        <w:spacing w:line="360" w:lineRule="auto"/>
         <w:ind w:firstLine="709"/>
         <w:jc w:val="both"/>
       </w:pPr>
@@ -184,7 +211,6 @@
     </w:p>
     <w:p>
       <w:pPr>
-        <w:spacing w:line="360" w:lineRule="auto"/>
         <w:ind w:firstLine="709"/>
         <w:jc w:val="both"/>
       </w:pPr>
@@ -196,9 +222,9 @@
         <w:t>{{deposit_deferral_request}}</w:t>
       </w:r>
     </w:p>
+    <w:p/>
     <w:p>
       <w:pPr>
-        <w:spacing w:line="360" w:lineRule="auto"/>
         <w:ind w:firstLine="709"/>
         <w:jc w:val="both"/>
       </w:pPr>
@@ -208,14 +234,25 @@
           <w:b/>
           <w:sz w:val="28"/>
         </w:rPr>
-        <w:t>Attachments:</w:t>
-        <w:br/>
-        <w:t>{{attachments_list}}</w:t>
+        <w:t>Приложения:</w:t>
       </w:r>
     </w:p>
     <w:p>
       <w:pPr>
-        <w:spacing w:line="360" w:lineRule="auto"/>
+        <w:ind w:firstLine="709"/>
+        <w:jc w:val="both"/>
+      </w:pPr>
+      <w:r>
+        <w:rPr>
+          <w:rFonts w:ascii="Times New Roman" w:hAnsi="Times New Roman"/>
+          <w:sz w:val="28"/>
+        </w:rPr>
+        <w:t>{{attachments_list}}</w:t>
+      </w:r>
+    </w:p>
+    <w:p/>
+    <w:p>
+      <w:pPr>
         <w:ind w:firstLine="709"/>
         <w:jc w:val="both"/>
       </w:pPr>
@@ -225,12 +262,11 @@
           <w:b/>
           <w:sz w:val="28"/>
         </w:rPr>
-        <w:t>Date: {{date}}</w:t>
+        <w:t>Дата: {{date}}</w:t>
       </w:r>
     </w:p>
     <w:p>
       <w:pPr>
-        <w:spacing w:line="360" w:lineRule="auto"/>
         <w:ind w:firstLine="709"/>
         <w:jc w:val="both"/>
       </w:pPr>
@@ -240,12 +276,12 @@
           <w:b/>
           <w:sz w:val="28"/>
         </w:rPr>
-        <w:t>Signature: ___________</w:t>
+        <w:t>Подпись: ___________</w:t>
       </w:r>
     </w:p>
     <w:sectPr>
       <w:pgSz w:w="12240" w:h="15840"/>
-      <w:pgMar w:top="1134" w:right="1134" w:bottom="1134" w:left="1134" w:header="720" w:footer="720" w:gutter="0"/>
+      <w:pgMar w:top="1440" w:right="1800" w:bottom="1440" w:left="1800" w:header="720" w:footer="720" w:gutter="0"/>
       <w:cols w:space="720"/>
       <w:docGrid w:linePitch="360"/>
     </w:sectPr>
@@ -616,11 +652,6 @@
     <w:name w:val="Normal"/>
     <w:qFormat/>
     <w:rsid w:val="00FC693F"/>
-    <w:pPr>
-      <w:spacing w:line="360" w:lineRule="auto"/>
-      <w:ind w:firstLine="709"/>
-      <w:jc w:val="both"/>
-    </w:pPr>
     <w:rPr>
       <w:rFonts w:ascii="Times New Roman" w:hAnsi="Times New Roman"/>
       <w:sz w:val="28"/>

</xml_diff>

<commit_message>
fix: convert bankruptcy template from Mustache to Jinja2 syntax
The bankruptcy_application.docx template was using Mustache syntax which
caused jinja2.exceptions.TemplateSyntaxError when rendering with docxtpl.

Changes:
- Converted all {{#section}}...{{/section}} loops to {% for item in section %}...{% endfor %}
- Converted all {{#conditional}}...{{/conditional}} to {% if conditional %}...{% endif %}
- Converted all {{^inverted}}...{{/inverted}} to {% if not inverted %}...{% endif %}
- Updated loop variables with proper item prefixes (e.g., {{name}} -> {{creditor.name}})
- Replaced {{number}} with {{loop.index}} for numbered lists

https://claude.ai/code/session_01BxXk9akfcWNEHPxmKbRUZP
</commit_message>
<xml_diff>
--- a/api/templates/bankruptcy_application.docx
+++ b/api/templates/bankruptcy_application.docx
@@ -82,35 +82,35 @@
         <w:jc w:val="right"/>
       </w:pPr>
       <w:r>
-        <w:t xml:space="preserve">{{#creditors}}{{number}}. {{name}}</w:t>
-      </w:r>
-    </w:p>
-    <w:p>
-      <w:pPr>
-        <w:spacing w:after="100"/>
-        <w:jc w:val="right"/>
-      </w:pPr>
-      <w:r>
-        <w:t xml:space="preserve">ОГРН/ИНН: {{ogrn}}/{{inn}}</w:t>
-      </w:r>
-    </w:p>
-    <w:p>
-      <w:pPr>
-        <w:spacing w:after="100"/>
-        <w:jc w:val="right"/>
-      </w:pPr>
-      <w:r>
-        <w:t xml:space="preserve">{{address}}</w:t>
-      </w:r>
-    </w:p>
-    <w:p/>
-    <w:p>
-      <w:pPr>
-        <w:spacing w:after="100"/>
-        <w:jc w:val="right"/>
-      </w:pPr>
-      <w:r>
-        <w:t xml:space="preserve">{{/creditors}}</w:t>
+        <w:t>{% for creditor in creditors %}{{loop.index}}. {{creditor.name}}</w:t>
+      </w:r>
+    </w:p>
+    <w:p>
+      <w:pPr>
+        <w:spacing w:after="100"/>
+        <w:jc w:val="right"/>
+      </w:pPr>
+      <w:r>
+        <w:t>ОГРН/ИНН: {{creditor.ogrn}}/{{creditor.inn}}</w:t>
+      </w:r>
+    </w:p>
+    <w:p>
+      <w:pPr>
+        <w:spacing w:after="100"/>
+        <w:jc w:val="right"/>
+      </w:pPr>
+      <w:r>
+        <w:t>{{creditor.address}}</w:t>
+      </w:r>
+    </w:p>
+    <w:p/>
+    <w:p>
+      <w:pPr>
+        <w:spacing w:after="100"/>
+        <w:jc w:val="right"/>
+      </w:pPr>
+      <w:r>
+        <w:t>{% endfor %}</w:t>
       </w:r>
     </w:p>
     <w:p/>
@@ -173,24 +173,24 @@
         <w:spacing w:after="120"/>
       </w:pPr>
       <w:r>
-        <w:t xml:space="preserve">{{#debts}}{{number}}.    задолженность перед {{creditor_name}}:</w:t>
-      </w:r>
-    </w:p>
-    <w:p>
-      <w:pPr>
-        <w:spacing w:after="120"/>
-      </w:pPr>
-      <w:r>
-        <w:t xml:space="preserve">- согласно официальной выписки {{source}} составляет {{amount_rubles}} {{amount_rubles_word}} {{amount_kopecks}} {{amount_kopecks_word}}.</w:t>
-      </w:r>
-    </w:p>
-    <w:p/>
-    <w:p>
-      <w:pPr>
-        <w:spacing w:after="120"/>
-      </w:pPr>
-      <w:r>
-        <w:t xml:space="preserve">{{/debts}}</w:t>
+        <w:t>{% for debt in debts %}{{loop.index}}.    задолженность перед {{debt.creditor_name}}:</w:t>
+      </w:r>
+    </w:p>
+    <w:p>
+      <w:pPr>
+        <w:spacing w:after="120"/>
+      </w:pPr>
+      <w:r>
+        <w:t>- согласно официальной выписки {{debt.source}} составляет {{debt.amount_rubles}} {{debt.amount_rubles_word}} {{debt.amount_kopecks}} {{debt.amount_kopecks_word}}.</w:t>
+      </w:r>
+    </w:p>
+    <w:p/>
+    <w:p>
+      <w:pPr>
+        <w:spacing w:after="120"/>
+      </w:pPr>
+      <w:r>
+        <w:t>{% endfor %}</w:t>
       </w:r>
     </w:p>
     <w:p/>
@@ -223,71 +223,71 @@
         <w:spacing w:after="120"/>
       </w:pPr>
       <w:r>
-        <w:t xml:space="preserve">{{#is_married}}{{debtor_surname}} {{debtor_initials}} состоит в официальном браке с {{spouse_name}}, что подтверждается свидетельством о заключении брака {{marriage_certificate_number}} от {{marriage_certificate_date}} года.{{/is_married}}{{#is_divorced}}{{debtor_surname}} {{debtor_initials}} не состоит в официальном браке, что подтверждается свидетельством о расторжении брака {{divorce_certificate_number}} от {{divorce_certificate_date}} года.{{/is_divorced}}</w:t>
-      </w:r>
-    </w:p>
-    <w:p>
-      <w:pPr>
-        <w:spacing w:after="120"/>
-      </w:pPr>
-      <w:r>
-        <w:t xml:space="preserve">{{#has_children}}У {{debtor_surname}} {{debtor_initials}} на иждивении есть несовершеннолетний ребенок{{#multiple_children}} / несовершеннолетние дети{{/multiple_children}}:</w:t>
-      </w:r>
-    </w:p>
-    <w:p>
-      <w:pPr>
-        <w:spacing w:after="120"/>
-      </w:pPr>
-      <w:r>
-        <w:t xml:space="preserve">{{#children}}{{child_name}}, {{child_birth_date}} года рождения, что подтверждается {{#child_has_passport}}паспортом гражданина РФ {{child_passport_series}} №{{child_passport_number}} выдан {{child_passport_issued_by}} от {{child_passport_date}} года, код подразделения {{child_passport_code}}{{/child_has_passport}}{{#child_has_certificate}}свидетельством о рождении {{child_certificate_number}} от {{child_certificate_date}} года{{/child_has_certificate}}.</w:t>
-      </w:r>
-    </w:p>
-    <w:p>
-      <w:pPr>
-        <w:spacing w:after="120"/>
-      </w:pPr>
-      <w:r>
-        <w:t xml:space="preserve">{{/children}}{{/has_children}}{{^has_children}}У {{debtor_surname}} {{debtor_initials}} на иждивении нет несовершеннолетних детей.{{/has_children}}</w:t>
-      </w:r>
-    </w:p>
-    <w:p>
-      <w:pPr>
-        <w:spacing w:after="120"/>
-      </w:pPr>
-      <w:r>
-        <w:t xml:space="preserve">{{#is_employed}}{{debtor_surname}} {{debtor_initials}} официально трудоустроен.{{/is_employed}}{{^is_employed}}{{debtor_surname}} {{debtor_initials}} официально не трудоустроен{{#is_self_employed}}, {{debtor_surname}} {{debtor_initials}} является самозанятым{{/is_self_employed}}.{{/is_employed}}</w:t>
-      </w:r>
-    </w:p>
-    <w:p>
-      <w:pPr>
-        <w:spacing w:after="120"/>
-      </w:pPr>
-      <w:r>
-        <w:t xml:space="preserve">{{#is_self_employed}}{{#income_years}}- доход за {{year}} год составил: {{amount}} {{amount_word}}, что подтверждается «Справкой №{{certificate_number}} о состоянии доходов»;</w:t>
-      </w:r>
-    </w:p>
-    <w:p>
-      <w:pPr>
-        <w:spacing w:after="120"/>
-      </w:pPr>
-      <w:r>
-        <w:t xml:space="preserve">{{/income_years}}{{/is_self_employed}}</w:t>
-      </w:r>
-    </w:p>
-    <w:p>
-      <w:pPr>
-        <w:spacing w:after="120"/>
-      </w:pPr>
-      <w:r>
-        <w:t xml:space="preserve">{{#has_real_estate}}За {{debtor_surname}} {{debtor_initials}} зарегистрировано недвижимое имущество: {{real_estate_description}}{{/has_real_estate}}{{^has_real_estate}}За {{debtor_surname}} {{debtor_initials}} не зарегистрировано недвижимое имущество.{{/has_real_estate}}</w:t>
-      </w:r>
-    </w:p>
-    <w:p>
-      <w:pPr>
-        <w:spacing w:after="120"/>
-      </w:pPr>
-      <w:r>
-        <w:t xml:space="preserve">{{#has_movable_property}}Движимое имущество у {{debtor_surname}} {{debtor_initials}} имеется, а именно {{movable_property_description}}{{#is_pledged}}. Данный {{property_type}} находится в залоге у {{pledge_creditor}}, что подтверждается {{pledge_document}}{{/is_pledged}}.{{/has_movable_property}}{{^has_movable_property}}Движимое имущество у {{debtor_surname}} {{debtor_initials}} не имеется.{{/has_movable_property}}</w:t>
+        <w:t>{% if is_married %}{{debtor_surname}} {{debtor_initials}} состоит в официальном браке с {{spouse_name}}, что подтверждается свидетельством о заключении брака {{marriage_certificate_number}} от {{marriage_certificate_date}} года.{% endif %}{% if is_divorced %}{{debtor_surname}} {{debtor_initials}} не состоит в официальном браке, что подтверждается свидетельством о расторжении брака {{divorce_certificate_number}} от {{divorce_certificate_date}} года.{% endif %}</w:t>
+      </w:r>
+    </w:p>
+    <w:p>
+      <w:pPr>
+        <w:spacing w:after="120"/>
+      </w:pPr>
+      <w:r>
+        <w:t>{% if has_children %}У {{debtor_surname}} {{debtor_initials}} на иждивении есть несовершеннолетний ребенок{% if multiple_children %} / несовершеннолетние дети{% endif %}:</w:t>
+      </w:r>
+    </w:p>
+    <w:p>
+      <w:pPr>
+        <w:spacing w:after="120"/>
+      </w:pPr>
+      <w:r>
+        <w:t>{% for child in children %}{{child.child_name}}, {{child.child_birth_date}} года рождения, что подтверждается {% if child.child_has_passport %}паспортом гражданина РФ {{child.child_passport_series}} №{{child.child_passport_number}} выдан {{child.child_passport_issued_by}} от {{child.child_passport_date}} года, код подразделения {{child.child_passport_code}}{% endif %}{% if child.child_has_certificate %}свидетельством о рождении {{child.child_certificate_number}} от {{child.child_certificate_date}} года{% endif %}.</w:t>
+      </w:r>
+    </w:p>
+    <w:p>
+      <w:pPr>
+        <w:spacing w:after="120"/>
+      </w:pPr>
+      <w:r>
+        <w:t>{% endfor %}{% endif %}{% if not has_children %}У {{debtor_surname}} {{debtor_initials}} на иждивении нет несовершеннолетних детей.{% endif %}</w:t>
+      </w:r>
+    </w:p>
+    <w:p>
+      <w:pPr>
+        <w:spacing w:after="120"/>
+      </w:pPr>
+      <w:r>
+        <w:t>{% if is_employed %}{{debtor_surname}} {{debtor_initials}} официально трудоустроен.{% endif %}{% if not is_employed %}{{debtor_surname}} {{debtor_initials}} официально не трудоустроен{% if is_self_employed %}, {{debtor_surname}} {{debtor_initials}} является самозанятым{% endif %}.{% endif %}</w:t>
+      </w:r>
+    </w:p>
+    <w:p>
+      <w:pPr>
+        <w:spacing w:after="120"/>
+      </w:pPr>
+      <w:r>
+        <w:t>{% if is_self_employed %}{% for year_data in income_years %}- доход за {{year_data.year}} год составил: {{year_data.amount}} {{year_data.amount_word}}, что подтверждается «Справкой №{{year_data.certificate_number}} о состоянии доходов»;</w:t>
+      </w:r>
+    </w:p>
+    <w:p>
+      <w:pPr>
+        <w:spacing w:after="120"/>
+      </w:pPr>
+      <w:r>
+        <w:t>{% endfor %}{% endif %}</w:t>
+      </w:r>
+    </w:p>
+    <w:p>
+      <w:pPr>
+        <w:spacing w:after="120"/>
+      </w:pPr>
+      <w:r>
+        <w:t>{% if has_real_estate %}За {{debtor_surname}} {{debtor_initials}} зарегистрировано недвижимое имущество: {{real_estate_description}}{% endif %}{% if not has_real_estate %}За {{debtor_surname}} {{debtor_initials}} не зарегистрировано недвижимое имущество.{% endif %}</w:t>
+      </w:r>
+    </w:p>
+    <w:p>
+      <w:pPr>
+        <w:spacing w:after="120"/>
+      </w:pPr>
+      <w:r>
+        <w:t>{% if has_movable_property %}Движимое имущество у {{debtor_surname}} {{debtor_initials}} имеется, а именно {{movable_property_description}}{% if is_pledged %}. Данный {{property_type}} находится в залоге у {{pledge_creditor}}, что подтверждается {{pledge_document}}{% endif %}.{% endif %}{% if not has_movable_property %}Движимое имущество у {{debtor_surname}} {{debtor_initials}} не имеется.{% endif %}</w:t>
       </w:r>
     </w:p>
     <w:p>
@@ -327,7 +327,7 @@
         <w:spacing w:after="120"/>
       </w:pPr>
       <w:r>
-        <w:t xml:space="preserve">{{#transactions_real_estate}}{{description}}{{/transactions_real_estate}}{{^transactions_real_estate}}Сделки не совершались;{{/transactions_real_estate}}</w:t>
+        <w:t>{% if transactions_real_estate %}{{description}}{% endif %}{% if not transactions_real_estate %}Сделки не совершались;{% endif %}</w:t>
       </w:r>
     </w:p>
     <w:p>
@@ -343,7 +343,7 @@
         <w:spacing w:after="120"/>
       </w:pPr>
       <w:r>
-        <w:t xml:space="preserve">{{#transactions_securities}}{{description}}{{/transactions_securities}}{{^transactions_securities}}Сделки не совершались;{{/transactions_securities}}</w:t>
+        <w:t>{% if transactions_securities %}{{description}}{% endif %}{% if not transactions_securities %}Сделки не совершались;{% endif %}</w:t>
       </w:r>
     </w:p>
     <w:p>
@@ -359,7 +359,7 @@
         <w:spacing w:after="120"/>
       </w:pPr>
       <w:r>
-        <w:t xml:space="preserve">{{#transactions_llc_shares}}{{description}}{{/transactions_llc_shares}}{{^transactions_llc_shares}}Сделки не совершались;{{/transactions_llc_shares}}</w:t>
+        <w:t>{% if transactions_llc_shares %}{{description}}{% endif %}{% if not transactions_llc_shares %}Сделки не совершались;{% endif %}</w:t>
       </w:r>
     </w:p>
     <w:p>
@@ -375,7 +375,7 @@
         <w:spacing w:after="120"/>
       </w:pPr>
       <w:r>
-        <w:t xml:space="preserve">{{#transactions_vehicles}}{{description}}{{/transactions_vehicles}}{{^transactions_vehicles}}Сделки не совершались;{{/transactions_vehicles}}</w:t>
+        <w:t>{% if transactions_vehicles %}{{description}}{% endif %}{% if not transactions_vehicles %}Сделки не совершались;{% endif %}</w:t>
       </w:r>
     </w:p>
     <w:p>
@@ -519,15 +519,15 @@
         <w:spacing w:after="120"/>
       </w:pPr>
       <w:r>
-        <w:t xml:space="preserve">{{#creditor_registry}}{{number}}. {{name}} в размере {{amount}} руб. {{kopecks}} коп.</w:t>
-      </w:r>
-    </w:p>
-    <w:p>
-      <w:pPr>
-        <w:spacing w:after="120"/>
-      </w:pPr>
-      <w:r>
-        <w:t xml:space="preserve">{{/creditor_registry}}</w:t>
+        <w:t>{% for registry_item in creditor_registry %}{{loop.index}}. {{registry_item.name}} в размере {{registry_item.amount}} руб. {{registry_item.kopecks}} коп.</w:t>
+      </w:r>
+    </w:p>
+    <w:p>
+      <w:pPr>
+        <w:spacing w:after="120"/>
+      </w:pPr>
+      <w:r>
+        <w:t>{% endfor %}</w:t>
       </w:r>
     </w:p>
     <w:p>
@@ -564,15 +564,15 @@
         <w:spacing w:after="120"/>
       </w:pPr>
       <w:r>
-        <w:t xml:space="preserve">{{#appendices}}{{number}}. {{description}} на {{pages}} л.;</w:t>
-      </w:r>
-    </w:p>
-    <w:p>
-      <w:pPr>
-        <w:spacing w:after="120"/>
-      </w:pPr>
-      <w:r>
-        <w:t xml:space="preserve">{{/appendices}}</w:t>
+        <w:t>{% for appendix in appendices %}{{loop.index}}. {{appendix.description}} на {{appendix.pages}} л.;</w:t>
+      </w:r>
+    </w:p>
+    <w:p>
+      <w:pPr>
+        <w:spacing w:after="120"/>
+      </w:pPr>
+      <w:r>
+        <w:t>{% endfor %}</w:t>
       </w:r>
     </w:p>
     <w:p/>

</xml_diff>